<commit_message>
Change link to spunchers
</commit_message>
<xml_diff>
--- a/public/Resume.docx
+++ b/public/Resume.docx
@@ -42,21 +42,7 @@
         <w:rPr>
           <w:rFonts w:cstheme="minorHAnsi"/>
         </w:rPr>
-        <w:t xml:space="preserve">1 </w:t>
-      </w:r>
-      <w:proofErr w:type="spellStart"/>
-      <w:r>
-        <w:rPr>
-          <w:rFonts w:cstheme="minorHAnsi"/>
-        </w:rPr>
-        <w:t>Forthside</w:t>
-      </w:r>
-      <w:proofErr w:type="spellEnd"/>
-      <w:r>
-        <w:rPr>
-          <w:rFonts w:cstheme="minorHAnsi"/>
-        </w:rPr>
-        <w:t xml:space="preserve"> Way</w:t>
+        <w:t>1 Forthside Way</w:t>
       </w:r>
       <w:r>
         <w:rPr>
@@ -375,10 +361,7 @@
         </w:rPr>
       </w:pPr>
       <w:r>
-        <w:t>Demonstrated problem skills by developing</w:t>
-      </w:r>
-      <w:r>
-        <w:t xml:space="preserve"> my own browser multiplayer online 2D game from scratch. This game consists of three game modes and five characters with different abilities and appearance. Link to live project:</w:t>
+        <w:t>Demonstrated problem skills by developing my own browser multiplayer online 2D game from scratch. This game consists of three game modes and five characters with different abilities and appearance. Link to live project:</w:t>
       </w:r>
       <w:r>
         <w:rPr>
@@ -517,7 +500,6 @@
         <w:t xml:space="preserve">, this site includes a minimalistic design, responsiveness for different devices, navigation system and displays information about the most important features of the product. Link to live project: </w:t>
       </w:r>
       <w:hyperlink r:id="rId10" w:history="1">
-        <w:proofErr w:type="spellStart"/>
         <w:r>
           <w:rPr>
             <w:rStyle w:val="Hyperlink"/>
@@ -526,7 +508,6 @@
           </w:rPr>
           <w:t>DragJoystick</w:t>
         </w:r>
-        <w:proofErr w:type="spellEnd"/>
       </w:hyperlink>
       <w:r>
         <w:t xml:space="preserve"> </w:t>
@@ -672,21 +653,12 @@
         <w:t>Single Page Application</w:t>
       </w:r>
       <w:r>
-        <w:t xml:space="preserve"> that displays data from the </w:t>
-      </w:r>
-      <w:proofErr w:type="spellStart"/>
-      <w:r>
-        <w:t>PokeAPI</w:t>
-      </w:r>
-      <w:proofErr w:type="spellEnd"/>
-      <w:r>
-        <w:t>.</w:t>
+        <w:t xml:space="preserve"> that displays data from the PokeAPI.</w:t>
       </w:r>
       <w:r>
         <w:t xml:space="preserve"> Link to live project: </w:t>
       </w:r>
       <w:hyperlink r:id="rId13" w:history="1">
-        <w:proofErr w:type="spellStart"/>
         <w:r>
           <w:rPr>
             <w:rStyle w:val="Hyperlink"/>
@@ -695,7 +667,6 @@
           </w:rPr>
           <w:t>PokeApiUI</w:t>
         </w:r>
-        <w:proofErr w:type="spellEnd"/>
       </w:hyperlink>
     </w:p>
     <w:p>
@@ -744,13 +715,8 @@
         <w:t>Java, JavaScript</w:t>
       </w:r>
       <w:r>
-        <w:t xml:space="preserve"> (NodeJS, React, </w:t>
-      </w:r>
-      <w:proofErr w:type="spellStart"/>
-      <w:r>
-        <w:t>SocketIO</w:t>
-      </w:r>
-      <w:proofErr w:type="spellEnd"/>
+        <w:t xml:space="preserve"> (NodeJS, React, SocketIO</w:t>
+      </w:r>
       <w:r>
         <w:t xml:space="preserve"> and</w:t>
       </w:r>
@@ -1259,15 +1225,7 @@
         </w:rPr>
       </w:pPr>
       <w:r>
-        <w:t>Developed and implemented an API for a ludo/</w:t>
-      </w:r>
-      <w:proofErr w:type="spellStart"/>
-      <w:r>
-        <w:t>parchis</w:t>
-      </w:r>
-      <w:proofErr w:type="spellEnd"/>
-      <w:r>
-        <w:t xml:space="preserve"> game, which enabled gambling websites to embed the game as a part of their site. </w:t>
+        <w:t xml:space="preserve">Developed and implemented an API for a ludo/parchis game, which enabled gambling websites to embed the game as a part of their site. </w:t>
       </w:r>
     </w:p>
     <w:p>

</xml_diff>